<commit_message>
adicionado os arquivos dos times e escudos, adicionado tela de prototipo relativo ao processamento das partidas e adicionado o req 06 no documento
</commit_message>
<xml_diff>
--- a/01- requisitos/Entrega 01 - Grupo, Descrição geral e Requisitos.docx
+++ b/01- requisitos/Entrega 01 - Grupo, Descrição geral e Requisitos.docx
@@ -46,7 +46,7 @@
         <w:rPr>
           <w:color w:val="000000"/>
         </w:rPr>
-        <w:t>G2T (Gedenilton Rocha , Gustavo Tabosa e Taciano Amorim)</w:t>
+        <w:t>G2T (Gedenilton Rocha, Gustavo Tabosa e Taciano Amorim)</w:t>
       </w:r>
     </w:p>
     <w:p>
@@ -85,24 +85,15 @@
       </w:r>
       <w:r>
         <w:rPr>
+          <w:rFonts w:eastAsia="Calibri" w:cs="" w:ascii="Calibri" w:hAnsi="Calibri" w:asciiTheme="minorHAnsi" w:cstheme="minorBidi" w:eastAsiaTheme="minorHAnsi" w:hAnsiTheme="minorHAnsi"/>
           <w:i/>
           <w:iCs/>
-          <w:color w:val="000000"/>
+          <w:color w:val="00000A"/>
+          <w:sz w:val="22"/>
+          <w:szCs w:val="22"/>
+          <w:lang w:val="pt-BR" w:eastAsia="en-US" w:bidi="ar-SA"/>
         </w:rPr>
         <w:t>https://github.com/tacianoamorim/footline</w:t>
-      </w:r>
-    </w:p>
-    <w:p>
-      <w:pPr>
-        <w:pStyle w:val="Ttulo2"/>
-        <w:rPr>
-          <w:color w:val="FF0000"/>
-        </w:rPr>
-      </w:pPr>
-      <w:r>
-        <w:rPr>
-          <w:color w:val="FF0000"/>
-        </w:rPr>
       </w:r>
     </w:p>
     <w:p>
@@ -504,7 +495,15 @@
       </w:pPr>
       <w:r>
         <w:rPr/>
-        <w:t>Deve ser exibido a tela principal que conterá o menu principal (Escalar time, Calendário, Classificação, Artilheiros, Campeões, Estádio, Times, Finanças). Assim como: painel de jogadores, painel com informações do time e painel com informações financeiras.</w:t>
+        <w:t xml:space="preserve">Deve ser exibido a tela principal que conterá o menu principal (Escalar time, Calendário, Classificação, Artilheiros, Campeões, Estádio, Times, Finanças). Assim como: painel de jogadores, painel com informações do time, </w:t>
+      </w:r>
+      <w:r>
+        <w:rPr/>
+        <w:t>painel com informações da próxima partida</w:t>
+      </w:r>
+      <w:r>
+        <w:rPr/>
+        <w:t xml:space="preserve"> e painel com informações financeiras.</w:t>
       </w:r>
     </w:p>
     <w:p>
@@ -519,7 +518,11 @@
       </w:pPr>
       <w:r>
         <w:rPr/>
-        <w:t>A tela de escalação do time deve permitir que o usuário escolha a opção tática desejada. Onde após a escolha deverá ser executado andamento da partida</w:t>
+        <w:t xml:space="preserve">A tela de escalação do time deve permitir que o usuário escolha a opção tática desejada. Onde após a escolha deverá ser executado andamento da partida. </w:t>
+      </w:r>
+      <w:r>
+        <w:rPr/>
+        <w:t>O processamento da partida dele levar em consideração o nível do time, a confiança, o nível dos jogadores e outros fatores a serem descritos posteriormente.</w:t>
       </w:r>
     </w:p>
     <w:p>
@@ -536,6 +539,96 @@
           <w:b/>
           <w:color w:val="FF0000"/>
         </w:rPr>
+        <w:drawing>
+          <wp:anchor behindDoc="0" distT="0" distB="0" distL="0" distR="0" simplePos="0" locked="0" layoutInCell="1" allowOverlap="1" relativeHeight="4">
+            <wp:simplePos x="0" y="0"/>
+            <wp:positionH relativeFrom="column">
+              <wp:posOffset>367665</wp:posOffset>
+            </wp:positionH>
+            <wp:positionV relativeFrom="paragraph">
+              <wp:posOffset>144780</wp:posOffset>
+            </wp:positionV>
+            <wp:extent cx="1735455" cy="1500505"/>
+            <wp:effectExtent l="0" t="0" r="0" b="0"/>
+            <wp:wrapSquare wrapText="largest"/>
+            <wp:docPr id="1" name="Figura2" descr=""/>
+            <wp:cNvGraphicFramePr>
+              <a:graphicFrameLocks xmlns:a="http://schemas.openxmlformats.org/drawingml/2006/main" noChangeAspect="1"/>
+            </wp:cNvGraphicFramePr>
+            <a:graphic xmlns:a="http://schemas.openxmlformats.org/drawingml/2006/main">
+              <a:graphicData uri="http://schemas.openxmlformats.org/drawingml/2006/picture">
+                <pic:pic xmlns:pic="http://schemas.openxmlformats.org/drawingml/2006/picture">
+                  <pic:nvPicPr>
+                    <pic:cNvPr id="1" name="Figura2" descr=""/>
+                    <pic:cNvPicPr>
+                      <a:picLocks noChangeAspect="1" noChangeArrowheads="1"/>
+                    </pic:cNvPicPr>
+                  </pic:nvPicPr>
+                  <pic:blipFill>
+                    <a:blip r:embed="rId2"/>
+                    <a:stretch>
+                      <a:fillRect/>
+                    </a:stretch>
+                  </pic:blipFill>
+                  <pic:spPr bwMode="auto">
+                    <a:xfrm>
+                      <a:off x="0" y="0"/>
+                      <a:ext cx="1735455" cy="1500505"/>
+                    </a:xfrm>
+                    <a:prstGeom prst="rect">
+                      <a:avLst/>
+                    </a:prstGeom>
+                  </pic:spPr>
+                </pic:pic>
+              </a:graphicData>
+            </a:graphic>
+          </wp:anchor>
+        </w:drawing>
+        <w:drawing>
+          <wp:anchor behindDoc="0" distT="0" distB="0" distL="0" distR="0" simplePos="0" locked="0" layoutInCell="1" allowOverlap="1" relativeHeight="5">
+            <wp:simplePos x="0" y="0"/>
+            <wp:positionH relativeFrom="column">
+              <wp:posOffset>2160905</wp:posOffset>
+            </wp:positionH>
+            <wp:positionV relativeFrom="paragraph">
+              <wp:posOffset>152400</wp:posOffset>
+            </wp:positionV>
+            <wp:extent cx="4195445" cy="2164715"/>
+            <wp:effectExtent l="0" t="0" r="0" b="0"/>
+            <wp:wrapSquare wrapText="largest"/>
+            <wp:docPr id="2" name="Figura3" descr=""/>
+            <wp:cNvGraphicFramePr>
+              <a:graphicFrameLocks xmlns:a="http://schemas.openxmlformats.org/drawingml/2006/main" noChangeAspect="1"/>
+            </wp:cNvGraphicFramePr>
+            <a:graphic xmlns:a="http://schemas.openxmlformats.org/drawingml/2006/main">
+              <a:graphicData uri="http://schemas.openxmlformats.org/drawingml/2006/picture">
+                <pic:pic xmlns:pic="http://schemas.openxmlformats.org/drawingml/2006/picture">
+                  <pic:nvPicPr>
+                    <pic:cNvPr id="2" name="Figura3" descr=""/>
+                    <pic:cNvPicPr>
+                      <a:picLocks noChangeAspect="1" noChangeArrowheads="1"/>
+                    </pic:cNvPicPr>
+                  </pic:nvPicPr>
+                  <pic:blipFill>
+                    <a:blip r:embed="rId3"/>
+                    <a:stretch>
+                      <a:fillRect/>
+                    </a:stretch>
+                  </pic:blipFill>
+                  <pic:spPr bwMode="auto">
+                    <a:xfrm>
+                      <a:off x="0" y="0"/>
+                      <a:ext cx="4195445" cy="2164715"/>
+                    </a:xfrm>
+                    <a:prstGeom prst="rect">
+                      <a:avLst/>
+                    </a:prstGeom>
+                  </pic:spPr>
+                </pic:pic>
+              </a:graphicData>
+            </a:graphic>
+          </wp:anchor>
+        </w:drawing>
       </w:r>
     </w:p>
     <w:p>
@@ -558,8 +651,223 @@
         <w:rPr/>
       </w:r>
     </w:p>
+    <w:p>
+      <w:pPr>
+        <w:pStyle w:val="Normal"/>
+        <w:spacing w:before="0" w:after="160"/>
+        <w:rPr/>
+      </w:pPr>
+      <w:r>
+        <w:rPr/>
+      </w:r>
+    </w:p>
+    <w:p>
+      <w:pPr>
+        <w:pStyle w:val="Normal"/>
+        <w:spacing w:before="0" w:after="160"/>
+        <w:rPr/>
+      </w:pPr>
+      <w:r>
+        <w:rPr/>
+      </w:r>
+    </w:p>
+    <w:p>
+      <w:pPr>
+        <w:pStyle w:val="Normal"/>
+        <w:spacing w:before="0" w:after="160"/>
+        <w:rPr/>
+      </w:pPr>
+      <w:r>
+        <w:rPr/>
+      </w:r>
+    </w:p>
+    <w:p>
+      <w:pPr>
+        <w:pStyle w:val="Normal"/>
+        <w:spacing w:before="0" w:after="160"/>
+        <w:rPr/>
+      </w:pPr>
+      <w:r>
+        <w:rPr/>
+      </w:r>
+    </w:p>
+    <w:p>
+      <w:pPr>
+        <w:pStyle w:val="Normal"/>
+        <w:spacing w:before="0" w:after="160"/>
+        <w:rPr/>
+      </w:pPr>
+      <w:r>
+        <w:rPr/>
+      </w:r>
+    </w:p>
+    <w:p>
+      <w:pPr>
+        <w:pStyle w:val="Normal"/>
+        <w:spacing w:before="0" w:after="160"/>
+        <w:rPr/>
+      </w:pPr>
+      <w:r>
+        <w:rPr/>
+      </w:r>
+    </w:p>
+    <w:p>
+      <w:pPr>
+        <w:pStyle w:val="Normal"/>
+        <w:spacing w:before="0" w:after="160"/>
+        <w:rPr/>
+      </w:pPr>
+      <w:r>
+        <w:rPr/>
+        <w:drawing>
+          <wp:anchor behindDoc="0" distT="0" distB="0" distL="0" distR="0" simplePos="0" locked="0" layoutInCell="1" allowOverlap="1" relativeHeight="6">
+            <wp:simplePos x="0" y="0"/>
+            <wp:positionH relativeFrom="column">
+              <wp:posOffset>375285</wp:posOffset>
+            </wp:positionH>
+            <wp:positionV relativeFrom="paragraph">
+              <wp:posOffset>139700</wp:posOffset>
+            </wp:positionV>
+            <wp:extent cx="1163955" cy="1331595"/>
+            <wp:effectExtent l="0" t="0" r="0" b="0"/>
+            <wp:wrapSquare wrapText="largest"/>
+            <wp:docPr id="3" name="Figura4" descr=""/>
+            <wp:cNvGraphicFramePr>
+              <a:graphicFrameLocks xmlns:a="http://schemas.openxmlformats.org/drawingml/2006/main" noChangeAspect="1"/>
+            </wp:cNvGraphicFramePr>
+            <a:graphic xmlns:a="http://schemas.openxmlformats.org/drawingml/2006/main">
+              <a:graphicData uri="http://schemas.openxmlformats.org/drawingml/2006/picture">
+                <pic:pic xmlns:pic="http://schemas.openxmlformats.org/drawingml/2006/picture">
+                  <pic:nvPicPr>
+                    <pic:cNvPr id="3" name="Figura4" descr=""/>
+                    <pic:cNvPicPr>
+                      <a:picLocks noChangeAspect="1" noChangeArrowheads="1"/>
+                    </pic:cNvPicPr>
+                  </pic:nvPicPr>
+                  <pic:blipFill>
+                    <a:blip r:embed="rId4"/>
+                    <a:stretch>
+                      <a:fillRect/>
+                    </a:stretch>
+                  </pic:blipFill>
+                  <pic:spPr bwMode="auto">
+                    <a:xfrm>
+                      <a:off x="0" y="0"/>
+                      <a:ext cx="1163955" cy="1331595"/>
+                    </a:xfrm>
+                    <a:prstGeom prst="rect">
+                      <a:avLst/>
+                    </a:prstGeom>
+                  </pic:spPr>
+                </pic:pic>
+              </a:graphicData>
+            </a:graphic>
+          </wp:anchor>
+        </w:drawing>
+        <w:drawing>
+          <wp:anchor behindDoc="0" distT="0" distB="0" distL="0" distR="0" simplePos="0" locked="0" layoutInCell="1" allowOverlap="1" relativeHeight="7">
+            <wp:simplePos x="0" y="0"/>
+            <wp:positionH relativeFrom="column">
+              <wp:posOffset>1623695</wp:posOffset>
+            </wp:positionH>
+            <wp:positionV relativeFrom="paragraph">
+              <wp:posOffset>146050</wp:posOffset>
+            </wp:positionV>
+            <wp:extent cx="2719705" cy="1235075"/>
+            <wp:effectExtent l="0" t="0" r="0" b="0"/>
+            <wp:wrapSquare wrapText="largest"/>
+            <wp:docPr id="4" name="Figura5" descr=""/>
+            <wp:cNvGraphicFramePr>
+              <a:graphicFrameLocks xmlns:a="http://schemas.openxmlformats.org/drawingml/2006/main" noChangeAspect="1"/>
+            </wp:cNvGraphicFramePr>
+            <a:graphic xmlns:a="http://schemas.openxmlformats.org/drawingml/2006/main">
+              <a:graphicData uri="http://schemas.openxmlformats.org/drawingml/2006/picture">
+                <pic:pic xmlns:pic="http://schemas.openxmlformats.org/drawingml/2006/picture">
+                  <pic:nvPicPr>
+                    <pic:cNvPr id="4" name="Figura5" descr=""/>
+                    <pic:cNvPicPr>
+                      <a:picLocks noChangeAspect="1" noChangeArrowheads="1"/>
+                    </pic:cNvPicPr>
+                  </pic:nvPicPr>
+                  <pic:blipFill>
+                    <a:blip r:embed="rId5"/>
+                    <a:stretch>
+                      <a:fillRect/>
+                    </a:stretch>
+                  </pic:blipFill>
+                  <pic:spPr bwMode="auto">
+                    <a:xfrm>
+                      <a:off x="0" y="0"/>
+                      <a:ext cx="2719705" cy="1235075"/>
+                    </a:xfrm>
+                    <a:prstGeom prst="rect">
+                      <a:avLst/>
+                    </a:prstGeom>
+                  </pic:spPr>
+                </pic:pic>
+              </a:graphicData>
+            </a:graphic>
+          </wp:anchor>
+        </w:drawing>
+        <w:drawing>
+          <wp:anchor behindDoc="0" distT="0" distB="0" distL="0" distR="0" simplePos="0" locked="0" layoutInCell="1" allowOverlap="1" relativeHeight="8">
+            <wp:simplePos x="0" y="0"/>
+            <wp:positionH relativeFrom="column">
+              <wp:posOffset>4420235</wp:posOffset>
+            </wp:positionH>
+            <wp:positionV relativeFrom="paragraph">
+              <wp:posOffset>152400</wp:posOffset>
+            </wp:positionV>
+            <wp:extent cx="1859915" cy="1311275"/>
+            <wp:effectExtent l="0" t="0" r="0" b="0"/>
+            <wp:wrapSquare wrapText="largest"/>
+            <wp:docPr id="5" name="Figura6" descr=""/>
+            <wp:cNvGraphicFramePr>
+              <a:graphicFrameLocks xmlns:a="http://schemas.openxmlformats.org/drawingml/2006/main" noChangeAspect="1"/>
+            </wp:cNvGraphicFramePr>
+            <a:graphic xmlns:a="http://schemas.openxmlformats.org/drawingml/2006/main">
+              <a:graphicData uri="http://schemas.openxmlformats.org/drawingml/2006/picture">
+                <pic:pic xmlns:pic="http://schemas.openxmlformats.org/drawingml/2006/picture">
+                  <pic:nvPicPr>
+                    <pic:cNvPr id="5" name="Figura6" descr=""/>
+                    <pic:cNvPicPr>
+                      <a:picLocks noChangeAspect="1" noChangeArrowheads="1"/>
+                    </pic:cNvPicPr>
+                  </pic:nvPicPr>
+                  <pic:blipFill>
+                    <a:blip r:embed="rId6"/>
+                    <a:stretch>
+                      <a:fillRect/>
+                    </a:stretch>
+                  </pic:blipFill>
+                  <pic:spPr bwMode="auto">
+                    <a:xfrm>
+                      <a:off x="0" y="0"/>
+                      <a:ext cx="1859915" cy="1311275"/>
+                    </a:xfrm>
+                    <a:prstGeom prst="rect">
+                      <a:avLst/>
+                    </a:prstGeom>
+                  </pic:spPr>
+                </pic:pic>
+              </a:graphicData>
+            </a:graphic>
+          </wp:anchor>
+        </w:drawing>
+      </w:r>
+    </w:p>
+    <w:p>
+      <w:pPr>
+        <w:pStyle w:val="Normal"/>
+        <w:spacing w:before="0" w:after="160"/>
+        <w:rPr/>
+      </w:pPr>
+      <w:r>
+        <w:rPr/>
+      </w:r>
+    </w:p>
     <w:sectPr>
-      <w:headerReference w:type="default" r:id="rId2"/>
+      <w:headerReference w:type="default" r:id="rId7"/>
       <w:type w:val="nextPage"/>
       <w:pgSz w:w="11906" w:h="16838"/>
       <w:pgMar w:left="1304" w:right="1187" w:header="708" w:top="1440" w:footer="0" w:bottom="1440" w:gutter="0"/>
@@ -594,7 +902,7 @@
           <wp:extent cx="489585" cy="849630"/>
           <wp:effectExtent l="0" t="0" r="0" b="0"/>
           <wp:wrapNone/>
-          <wp:docPr id="1" name="Figura1" descr=""/>
+          <wp:docPr id="6" name="Figura1" descr=""/>
           <wp:cNvGraphicFramePr>
             <a:graphicFrameLocks xmlns:a="http://schemas.openxmlformats.org/drawingml/2006/main" noChangeAspect="1"/>
           </wp:cNvGraphicFramePr>
@@ -602,7 +910,7 @@
             <a:graphicData uri="http://schemas.openxmlformats.org/drawingml/2006/picture">
               <pic:pic xmlns:pic="http://schemas.openxmlformats.org/drawingml/2006/picture">
                 <pic:nvPicPr>
-                  <pic:cNvPr id="1" name="Figura1" descr=""/>
+                  <pic:cNvPr id="6" name="Figura1" descr=""/>
                   <pic:cNvPicPr>
                     <a:picLocks noChangeAspect="1" noChangeArrowheads="1"/>
                   </pic:cNvPicPr>
@@ -1722,6 +2030,85 @@
       <w:rFonts w:cs="Wingdings"/>
     </w:rPr>
   </w:style>
+  <w:style w:type="character" w:styleId="ListLabel22">
+    <w:name w:val="ListLabel 22"/>
+    <w:qFormat/>
+    <w:rPr>
+      <w:b/>
+      <w:i w:val="false"/>
+    </w:rPr>
+  </w:style>
+  <w:style w:type="character" w:styleId="ListLabel23">
+    <w:name w:val="ListLabel 23"/>
+    <w:qFormat/>
+    <w:rPr>
+      <w:rFonts w:cs="Wingdings"/>
+    </w:rPr>
+  </w:style>
+  <w:style w:type="character" w:styleId="ListLabel24">
+    <w:name w:val="ListLabel 24"/>
+    <w:qFormat/>
+    <w:rPr>
+      <w:rFonts w:cs="Wingdings"/>
+    </w:rPr>
+  </w:style>
+  <w:style w:type="character" w:styleId="ListLabel25">
+    <w:name w:val="ListLabel 25"/>
+    <w:qFormat/>
+    <w:rPr>
+      <w:rFonts w:cs="Wingdings"/>
+    </w:rPr>
+  </w:style>
+  <w:style w:type="character" w:styleId="ListLabel26">
+    <w:name w:val="ListLabel 26"/>
+    <w:qFormat/>
+    <w:rPr>
+      <w:rFonts w:cs="Wingdings"/>
+    </w:rPr>
+  </w:style>
+  <w:style w:type="character" w:styleId="ListLabel27">
+    <w:name w:val="ListLabel 27"/>
+    <w:qFormat/>
+    <w:rPr>
+      <w:rFonts w:cs="Wingdings"/>
+    </w:rPr>
+  </w:style>
+  <w:style w:type="character" w:styleId="ListLabel28">
+    <w:name w:val="ListLabel 28"/>
+    <w:qFormat/>
+    <w:rPr>
+      <w:rFonts w:cs="Wingdings"/>
+    </w:rPr>
+  </w:style>
+  <w:style w:type="character" w:styleId="ListLabel29">
+    <w:name w:val="ListLabel 29"/>
+    <w:qFormat/>
+    <w:rPr>
+      <w:rFonts w:cs="Wingdings"/>
+    </w:rPr>
+  </w:style>
+  <w:style w:type="character" w:styleId="ListLabel30">
+    <w:name w:val="ListLabel 30"/>
+    <w:qFormat/>
+    <w:rPr>
+      <w:rFonts w:cs="Wingdings"/>
+    </w:rPr>
+  </w:style>
+  <w:style w:type="character" w:styleId="ListLabel31">
+    <w:name w:val="ListLabel 31"/>
+    <w:qFormat/>
+    <w:rPr>
+      <w:rFonts w:cs="Wingdings"/>
+    </w:rPr>
+  </w:style>
+  <w:style w:type="character" w:styleId="LinkdaInternet">
+    <w:name w:val="Link da Internet"/>
+    <w:rPr>
+      <w:color w:val="000080"/>
+      <w:u w:val="single"/>
+      <w:lang w:val="zxx" w:eastAsia="zxx" w:bidi="zxx"/>
+    </w:rPr>
+  </w:style>
   <w:style w:type="paragraph" w:styleId="Ttulo">
     <w:name w:val="Título"/>
     <w:basedOn w:val="Normal"/>

</xml_diff>